<commit_message>
IUpdated project summary document
</commit_message>
<xml_diff>
--- a/Project_Summary_HealthFailure.docx
+++ b/Project_Summary_HealthFailure.docx
@@ -411,23 +411,13 @@
         </w:rPr>
         <w:t xml:space="preserve">ody, </w:t>
       </w:r>
-      <w:proofErr w:type="gramStart"/>
-      <w:r>
-        <w:rPr>
-          <w:rFonts w:ascii="Times New Roman" w:hAnsi="Times New Roman" w:cs="Times New Roman"/>
-          <w:sz w:val="24"/>
-          <w:szCs w:val="24"/>
-        </w:rPr>
-        <w:t>In</w:t>
-      </w:r>
-      <w:proofErr w:type="gramEnd"/>
-      <w:r>
-        <w:rPr>
-          <w:rFonts w:ascii="Times New Roman" w:hAnsi="Times New Roman" w:cs="Times New Roman"/>
-          <w:sz w:val="24"/>
-          <w:szCs w:val="24"/>
-        </w:rPr>
-        <w:t xml:space="preserve"> order to keep up with the supply of red blood </w:t>
+      <w:r>
+        <w:rPr>
+          <w:rFonts w:ascii="Times New Roman" w:hAnsi="Times New Roman" w:cs="Times New Roman"/>
+          <w:sz w:val="24"/>
+          <w:szCs w:val="24"/>
+        </w:rPr>
+        <w:t xml:space="preserve">In order to keep up with the supply of red blood </w:t>
       </w:r>
       <w:r>
         <w:rPr>
@@ -513,25 +503,7 @@
           <w:sz w:val="24"/>
           <w:szCs w:val="24"/>
         </w:rPr>
-        <w:t xml:space="preserve"> the levels of CK-MB </w:t>
-      </w:r>
-      <w:proofErr w:type="gramStart"/>
-      <w:r>
-        <w:rPr>
-          <w:rFonts w:ascii="Times New Roman" w:hAnsi="Times New Roman" w:cs="Times New Roman"/>
-          <w:sz w:val="24"/>
-          <w:szCs w:val="24"/>
-        </w:rPr>
-        <w:t>raises</w:t>
-      </w:r>
-      <w:proofErr w:type="gramEnd"/>
-      <w:r>
-        <w:rPr>
-          <w:rFonts w:ascii="Times New Roman" w:hAnsi="Times New Roman" w:cs="Times New Roman"/>
-          <w:sz w:val="24"/>
-          <w:szCs w:val="24"/>
-        </w:rPr>
-        <w:t xml:space="preserve"> rapidly and </w:t>
+        <w:t xml:space="preserve"> the levels of CK-MB raises rapidly and </w:t>
       </w:r>
       <w:r>
         <w:rPr>
@@ -686,43 +658,7 @@
           <w:sz w:val="24"/>
           <w:szCs w:val="24"/>
         </w:rPr>
-        <w:t xml:space="preserve">Platelets: Abnormal clotting can occur </w:t>
-      </w:r>
-      <w:proofErr w:type="gramStart"/>
-      <w:r>
-        <w:rPr>
-          <w:rFonts w:ascii="Times New Roman" w:hAnsi="Times New Roman" w:cs="Times New Roman"/>
-          <w:sz w:val="24"/>
-          <w:szCs w:val="24"/>
-        </w:rPr>
-        <w:t>as a result of</w:t>
-      </w:r>
-      <w:proofErr w:type="gramEnd"/>
-      <w:r>
-        <w:rPr>
-          <w:rFonts w:ascii="Times New Roman" w:hAnsi="Times New Roman" w:cs="Times New Roman"/>
-          <w:sz w:val="24"/>
-          <w:szCs w:val="24"/>
-        </w:rPr>
-        <w:t xml:space="preserve"> cardiovascular disease, which can lead to either a heart attack or a stroke. Blood vessels that have been damaged </w:t>
-      </w:r>
-      <w:proofErr w:type="gramStart"/>
-      <w:r>
-        <w:rPr>
-          <w:rFonts w:ascii="Times New Roman" w:hAnsi="Times New Roman" w:cs="Times New Roman"/>
-          <w:sz w:val="24"/>
-          <w:szCs w:val="24"/>
-        </w:rPr>
-        <w:t>as a result of</w:t>
-      </w:r>
-      <w:proofErr w:type="gramEnd"/>
-      <w:r>
-        <w:rPr>
-          <w:rFonts w:ascii="Times New Roman" w:hAnsi="Times New Roman" w:cs="Times New Roman"/>
-          <w:sz w:val="24"/>
-          <w:szCs w:val="24"/>
-        </w:rPr>
-        <w:t xml:space="preserve"> smoking, high cholesterol levels, or high blood pressure create cholesterol-rich buildups (plaques) that line the blood vessel. These plaques have the potential to burst, which in turn causes platelets to clump together and form a clot. Platelets may feel when a plaque has ruptured, and when they do, they become perplexed and believe that an injury has occurred that would produce bleeding. This occurs even when there is no actual bleeding taking place. A clot forms in an unbroken blood vessel, and as a result, blood flow is restricted rather than being sealed off to prevent bleeding as it would be in the case of an injury such as a cut.</w:t>
+        <w:t>Platelets: Abnormal clotting can occur as a result of cardiovascular disease, which can lead to either a heart attack or a stroke. Blood vessels that have been damaged as a result of smoking, high cholesterol levels, or high blood pressure create cholesterol-rich buildups (plaques) that line the blood vessel. These plaques have the potential to burst, which in turn causes platelets to clump together and form a clot. Platelets may feel when a plaque has ruptured, and when they do, they become perplexed and believe that an injury has occurred that would produce bleeding. This occurs even when there is no actual bleeding taking place. A clot forms in an unbroken blood vessel, and as a result, blood flow is restricted rather than being sealed off to prevent bleeding as it would be in the case of an injury such as a cut.</w:t>
       </w:r>
     </w:p>
     <w:p>
@@ -782,43 +718,7 @@
           <w:sz w:val="24"/>
           <w:szCs w:val="24"/>
         </w:rPr>
-        <w:t xml:space="preserve">Smoking: The ability of your blood to carry oxygen is impacted by the presence of carbon monoxide in cigarette smoke. Because of this, your heart </w:t>
-      </w:r>
-      <w:proofErr w:type="gramStart"/>
-      <w:r>
-        <w:rPr>
-          <w:rFonts w:ascii="Times New Roman" w:hAnsi="Times New Roman" w:cs="Times New Roman"/>
-          <w:sz w:val="24"/>
-          <w:szCs w:val="24"/>
-        </w:rPr>
-        <w:t>has to</w:t>
-      </w:r>
-      <w:proofErr w:type="gramEnd"/>
-      <w:r>
-        <w:rPr>
-          <w:rFonts w:ascii="Times New Roman" w:hAnsi="Times New Roman" w:cs="Times New Roman"/>
-          <w:sz w:val="24"/>
-          <w:szCs w:val="24"/>
-        </w:rPr>
-        <w:t xml:space="preserve"> pump blood at a faster rate in order to provide your body with the oxygen it needs. Smoking also adds to the accumulation of lipids in your blood vessels, which causes the vessels to constrict, which in turn increases the risk of thrombosis and blood pressure. In addition to this, it is the cause of chronic obstructive airways disease, which is characterised by shortness of breath and symptoms that are </w:t>
-      </w:r>
-      <w:proofErr w:type="gramStart"/>
-      <w:r>
-        <w:rPr>
-          <w:rFonts w:ascii="Times New Roman" w:hAnsi="Times New Roman" w:cs="Times New Roman"/>
-          <w:sz w:val="24"/>
-          <w:szCs w:val="24"/>
-        </w:rPr>
-        <w:t>similar to</w:t>
-      </w:r>
-      <w:proofErr w:type="gramEnd"/>
-      <w:r>
-        <w:rPr>
-          <w:rFonts w:ascii="Times New Roman" w:hAnsi="Times New Roman" w:cs="Times New Roman"/>
-          <w:sz w:val="24"/>
-          <w:szCs w:val="24"/>
-        </w:rPr>
-        <w:t xml:space="preserve"> those of heart failure.</w:t>
+        <w:t>Smoking: The ability of your blood to carry oxygen is impacted by the presence of carbon monoxide in cigarette smoke. Because of this, your heart has to pump blood at a faster rate in order to provide your body with the oxygen it needs. Smoking also adds to the accumulation of lipids in your blood vessels, which causes the vessels to constrict, which in turn increases the risk of thrombosis and blood pressure. In addition to this, it is the cause of chronic obstructive airways disease, which is characterised by shortness of breath and symptoms that are similar to those of heart failure.</w:t>
       </w:r>
     </w:p>
     <w:p>
@@ -868,7 +768,23 @@
           <w:sz w:val="24"/>
           <w:szCs w:val="24"/>
         </w:rPr>
-        <w:t xml:space="preserve"> we are studying the data set and using regression analysis </w:t>
+        <w:t xml:space="preserve"> we are studying the data set and using </w:t>
+      </w:r>
+      <w:r>
+        <w:rPr>
+          <w:rFonts w:ascii="Times New Roman" w:hAnsi="Times New Roman" w:cs="Times New Roman"/>
+          <w:sz w:val="24"/>
+          <w:szCs w:val="24"/>
+        </w:rPr>
+        <w:t>classification</w:t>
+      </w:r>
+      <w:r>
+        <w:rPr>
+          <w:rFonts w:ascii="Times New Roman" w:hAnsi="Times New Roman" w:cs="Times New Roman"/>
+          <w:sz w:val="24"/>
+          <w:szCs w:val="24"/>
+        </w:rPr>
+        <w:t xml:space="preserve"> analysis </w:t>
       </w:r>
       <w:r>
         <w:rPr>
@@ -1018,15 +934,7 @@
         <w:ind w:left="567" w:hanging="567"/>
       </w:pPr>
       <w:r>
-        <w:t xml:space="preserve">The effects of anemia on the cardiovascular system | </w:t>
-      </w:r>
-      <w:proofErr w:type="spellStart"/>
-      <w:r>
-        <w:t>livestrong</w:t>
-      </w:r>
-      <w:proofErr w:type="spellEnd"/>
-      <w:r>
-        <w:t>. (n.d.). Retrieved November 9, 2022, from https://www.livestrong.com/article/174014-the-effects-of-anemia-on-the-cardiovascular-system/</w:t>
+        <w:t>The effects of anemia on the cardiovascular system | livestrong. (n.d.). Retrieved November 9, 2022, from https://www.livestrong.com/article/174014-the-effects-of-anemia-on-the-cardiovascular-system/</w:t>
       </w:r>
     </w:p>
     <w:p>
@@ -1082,15 +990,7 @@
         <w:t>108</w:t>
       </w:r>
       <w:r>
-        <w:t xml:space="preserve">(13). </w:t>
-      </w:r>
-      <w:proofErr w:type="gramStart"/>
-      <w:r>
-        <w:t>doi:10.1161/01.cir</w:t>
-      </w:r>
-      <w:proofErr w:type="gramEnd"/>
-      <w:r>
-        <w:t>.0000086897.15588.4b</w:t>
+        <w:t>(13). doi:10.1161/01.cir.0000086897.15588.4b</w:t>
       </w:r>
     </w:p>
     <w:p>
@@ -1116,21 +1016,8 @@
         <w:pStyle w:val="NormalWeb"/>
         <w:ind w:left="567" w:hanging="567"/>
       </w:pPr>
-      <w:proofErr w:type="spellStart"/>
-      <w:r>
-        <w:t>Hrycek</w:t>
-      </w:r>
-      <w:proofErr w:type="spellEnd"/>
-      <w:r>
-        <w:t xml:space="preserve">, E., &amp; </w:t>
-      </w:r>
-      <w:proofErr w:type="spellStart"/>
-      <w:r>
-        <w:t>Wojakowski</w:t>
-      </w:r>
-      <w:proofErr w:type="spellEnd"/>
-      <w:r>
-        <w:t xml:space="preserve">, W. (2011). The role of biological age in cardiovascular disease. </w:t>
+      <w:r>
+        <w:t xml:space="preserve">Hrycek, E., &amp; Wojakowski, W. (2011). The role of biological age in cardiovascular disease. </w:t>
       </w:r>
       <w:r>
         <w:rPr>
@@ -1158,22 +1045,9 @@
         <w:pStyle w:val="NormalWeb"/>
         <w:ind w:left="567" w:hanging="567"/>
       </w:pPr>
-      <w:proofErr w:type="spellStart"/>
       <w:r>
         <w:lastRenderedPageBreak/>
-        <w:t>Ingwall</w:t>
-      </w:r>
-      <w:proofErr w:type="spellEnd"/>
-      <w:r>
-        <w:t xml:space="preserve">, J., Friedrich, J., &amp; </w:t>
-      </w:r>
-      <w:proofErr w:type="spellStart"/>
-      <w:r>
-        <w:t>Nascimben</w:t>
-      </w:r>
-      <w:proofErr w:type="spellEnd"/>
-      <w:r>
-        <w:t xml:space="preserve">, L. (1995). Does decreased energy supply contribute to heart failure? the role of the creatine kinase system. </w:t>
+        <w:t xml:space="preserve">Ingwall, J., Friedrich, J., &amp; Nascimben, L. (1995). Does decreased energy supply contribute to heart failure? the role of the creatine kinase system. </w:t>
       </w:r>
       <w:r>
         <w:rPr>
@@ -1192,31 +1066,7 @@
         <w:ind w:left="567" w:hanging="567"/>
       </w:pPr>
       <w:r>
-        <w:t xml:space="preserve">Rodgers, J. L., Jones, J., </w:t>
-      </w:r>
-      <w:proofErr w:type="spellStart"/>
-      <w:r>
-        <w:t>Bolleddu</w:t>
-      </w:r>
-      <w:proofErr w:type="spellEnd"/>
-      <w:r>
-        <w:t xml:space="preserve">, S. I., </w:t>
-      </w:r>
-      <w:proofErr w:type="spellStart"/>
-      <w:r>
-        <w:t>Vanthenapalli</w:t>
-      </w:r>
-      <w:proofErr w:type="spellEnd"/>
-      <w:r>
-        <w:t xml:space="preserve">, S., Rodgers, L. E., Shah, K., . . . </w:t>
-      </w:r>
-      <w:proofErr w:type="spellStart"/>
-      <w:r>
-        <w:t>Panguluri</w:t>
-      </w:r>
-      <w:proofErr w:type="spellEnd"/>
-      <w:r>
-        <w:t xml:space="preserve">, S. K. (2019). Cardiovascular risks associated with gender and aging. </w:t>
+        <w:t xml:space="preserve">Rodgers, J. L., Jones, J., Bolleddu, S. I., Vanthenapalli, S., Rodgers, L. E., Shah, K., . . . Panguluri, S. K. (2019). Cardiovascular risks associated with gender and aging. </w:t>
       </w:r>
       <w:r>
         <w:rPr>
@@ -1245,15 +1095,7 @@
         <w:ind w:left="567" w:hanging="567"/>
       </w:pPr>
       <w:r>
-        <w:t xml:space="preserve">Virani, S. S., Alonso, A., Aparicio, H. J., Benjamin, E. J., </w:t>
-      </w:r>
-      <w:proofErr w:type="spellStart"/>
-      <w:r>
-        <w:t>Bittencourt</w:t>
-      </w:r>
-      <w:proofErr w:type="spellEnd"/>
-      <w:r>
-        <w:t xml:space="preserve">, M. S., Callaway, C. W., . . . Tsao, C. W. (2021). Heart disease and stroke statistics—2021 update. </w:t>
+        <w:t xml:space="preserve">Virani, S. S., Alonso, A., Aparicio, H. J., Benjamin, E. J., Bittencourt, M. S., Callaway, C. W., . . . Tsao, C. W. (2021). Heart disease and stroke statistics—2021 update. </w:t>
       </w:r>
       <w:r>
         <w:rPr>

</xml_diff>